<commit_message>
poprawione ramki julka i guzka i materiał
</commit_message>
<xml_diff>
--- a/ramki/napisy.docx
+++ b/ramki/napisy.docx
@@ -5,6 +5,8 @@
   <w:body>
     <w:p>
       <w:pPr>
+        <w:spacing w:after="0"/>
+        <w:jc w:val="center"/>
         <w:rPr>
           <w:rFonts w:ascii="Adobe Caslon Pro Bold" w:hAnsi="Adobe Caslon Pro Bold"/>
           <w:color w:val="FFFFFF" w:themeColor="background1"/>
@@ -16,6 +18,55 @@
           <w:color w:val="FFFFFF" w:themeColor="background1"/>
         </w:rPr>
         <w:t>NAJWIĘCEJ SPÓŹNIEŃ</w:t>
+      </w:r>
+    </w:p>
+    <w:p>
+      <w:pPr>
+        <w:jc w:val="center"/>
+        <w:rPr>
+          <w:rFonts w:ascii="Adobe Caslon Pro Bold" w:hAnsi="Adobe Caslon Pro Bold"/>
+          <w:color w:val="FFFFFF" w:themeColor="background1"/>
+        </w:rPr>
+      </w:pPr>
+      <w:r>
+        <w:rPr>
+          <w:rFonts w:ascii="Adobe Caslon Pro Bold" w:hAnsi="Adobe Caslon Pro Bold"/>
+          <w:color w:val="FFFFFF" w:themeColor="background1"/>
+        </w:rPr>
+        <w:t>JACULEK KRUCZAK</w:t>
+      </w:r>
+    </w:p>
+    <w:p>
+      <w:pPr>
+        <w:spacing w:after="0"/>
+        <w:jc w:val="center"/>
+        <w:rPr>
+          <w:rFonts w:ascii="Adobe Caslon Pro Bold" w:hAnsi="Adobe Caslon Pro Bold"/>
+          <w:color w:val="FFFFFF" w:themeColor="background1"/>
+        </w:rPr>
+      </w:pPr>
+      <w:r>
+        <w:rPr>
+          <w:rFonts w:ascii="Adobe Caslon Pro Bold" w:hAnsi="Adobe Caslon Pro Bold"/>
+          <w:color w:val="FFFFFF" w:themeColor="background1"/>
+        </w:rPr>
+        <w:t>NAJWIĘCEJ SPÓŹNIEŃ</w:t>
+      </w:r>
+    </w:p>
+    <w:p>
+      <w:pPr>
+        <w:jc w:val="center"/>
+        <w:rPr>
+          <w:rFonts w:ascii="Adobe Caslon Pro Bold" w:hAnsi="Adobe Caslon Pro Bold"/>
+          <w:color w:val="FFFFFF" w:themeColor="background1"/>
+        </w:rPr>
+      </w:pPr>
+      <w:r>
+        <w:rPr>
+          <w:rFonts w:ascii="Adobe Caslon Pro Bold" w:hAnsi="Adobe Caslon Pro Bold"/>
+          <w:color w:val="FFFFFF" w:themeColor="background1"/>
+        </w:rPr>
+        <w:t>RYSIU WÓZEK</w:t>
       </w:r>
     </w:p>
     <w:p>
@@ -910,6 +961,23 @@
 </file>
 
 <file path=customXml/item1.xml><?xml version="1.0" encoding="utf-8"?>
+<p:properties xmlns:p="http://schemas.microsoft.com/office/2006/metadata/properties" xmlns:xsi="http://www.w3.org/2001/XMLSchema-instance" xmlns:pc="http://schemas.microsoft.com/office/infopath/2007/PartnerControls">
+  <documentManagement>
+    <_activity xmlns="6f76e8df-8962-4219-9d90-830137f61fba" xsi:nil="true"/>
+  </documentManagement>
+</p:properties>
+</file>
+
+<file path=customXml/item2.xml><?xml version="1.0" encoding="utf-8"?>
+<?mso-contentType ?>
+<FormTemplates xmlns="http://schemas.microsoft.com/sharepoint/v3/contenttype/forms">
+  <Display>DocumentLibraryForm</Display>
+  <Edit>DocumentLibraryForm</Edit>
+  <New>DocumentLibraryForm</New>
+</FormTemplates>
+</file>
+
+<file path=customXml/item3.xml><?xml version="1.0" encoding="utf-8"?>
 <ct:contentTypeSchema xmlns:ct="http://schemas.microsoft.com/office/2006/metadata/contentType" xmlns:ma="http://schemas.microsoft.com/office/2006/metadata/properties/metaAttributes" ct:_="" ma:_="" ma:contentTypeName="Dokument" ma:contentTypeID="0x0101006837B5DFAB6C9D4EABC0219424F6E020" ma:contentTypeVersion="16" ma:contentTypeDescription="Utwórz nowy dokument." ma:contentTypeScope="" ma:versionID="2781a6352f7f0c624cf54883441d89be">
   <xsd:schema xmlns:xsd="http://www.w3.org/2001/XMLSchema" xmlns:xs="http://www.w3.org/2001/XMLSchema" xmlns:p="http://schemas.microsoft.com/office/2006/metadata/properties" xmlns:ns3="6f76e8df-8962-4219-9d90-830137f61fba" xmlns:ns4="a308a4c8-5a06-47b5-80c1-4377bb885d3d" targetNamespace="http://schemas.microsoft.com/office/2006/metadata/properties" ma:root="true" ma:fieldsID="ea51dc479e048b983187a27b5672dcbc" ns3:_="" ns4:_="">
     <xsd:import namespace="6f76e8df-8962-4219-9d90-830137f61fba"/>
@@ -1150,24 +1218,25 @@
 </ct:contentTypeSchema>
 </file>
 
-<file path=customXml/item2.xml><?xml version="1.0" encoding="utf-8"?>
-<?mso-contentType ?>
-<FormTemplates xmlns="http://schemas.microsoft.com/sharepoint/v3/contenttype/forms">
-  <Display>DocumentLibraryForm</Display>
-  <Edit>DocumentLibraryForm</Edit>
-  <New>DocumentLibraryForm</New>
-</FormTemplates>
+<file path=customXml/itemProps1.xml><?xml version="1.0" encoding="utf-8"?>
+<ds:datastoreItem xmlns:ds="http://schemas.openxmlformats.org/officeDocument/2006/customXml" ds:itemID="{28FA8244-8982-4BDE-AE0C-11D245FBEDDC}">
+  <ds:schemaRefs>
+    <ds:schemaRef ds:uri="http://schemas.microsoft.com/office/2006/metadata/properties"/>
+    <ds:schemaRef ds:uri="http://schemas.microsoft.com/office/infopath/2007/PartnerControls"/>
+    <ds:schemaRef ds:uri="6f76e8df-8962-4219-9d90-830137f61fba"/>
+  </ds:schemaRefs>
+</ds:datastoreItem>
 </file>
 
-<file path=customXml/item3.xml><?xml version="1.0" encoding="utf-8"?>
-<p:properties xmlns:p="http://schemas.microsoft.com/office/2006/metadata/properties" xmlns:xsi="http://www.w3.org/2001/XMLSchema-instance" xmlns:pc="http://schemas.microsoft.com/office/infopath/2007/PartnerControls">
-  <documentManagement>
-    <_activity xmlns="6f76e8df-8962-4219-9d90-830137f61fba" xsi:nil="true"/>
-  </documentManagement>
-</p:properties>
+<file path=customXml/itemProps2.xml><?xml version="1.0" encoding="utf-8"?>
+<ds:datastoreItem xmlns:ds="http://schemas.openxmlformats.org/officeDocument/2006/customXml" ds:itemID="{54164BAA-DB7E-4F09-9314-4FD90A8BF821}">
+  <ds:schemaRefs>
+    <ds:schemaRef ds:uri="http://schemas.microsoft.com/sharepoint/v3/contenttype/forms"/>
+  </ds:schemaRefs>
+</ds:datastoreItem>
 </file>
 
-<file path=customXml/itemProps1.xml><?xml version="1.0" encoding="utf-8"?>
+<file path=customXml/itemProps3.xml><?xml version="1.0" encoding="utf-8"?>
 <ds:datastoreItem xmlns:ds="http://schemas.openxmlformats.org/officeDocument/2006/customXml" ds:itemID="{2C93DEFC-7C39-4E5D-BDE0-BD1B24A74F9D}">
   <ds:schemaRefs>
     <ds:schemaRef ds:uri="http://schemas.microsoft.com/office/2006/metadata/contentType"/>
@@ -1184,22 +1253,4 @@
     <ds:schemaRef ds:uri="http://schemas.microsoft.com/internal/obd"/>
   </ds:schemaRefs>
 </ds:datastoreItem>
-</file>
-
-<file path=customXml/itemProps2.xml><?xml version="1.0" encoding="utf-8"?>
-<ds:datastoreItem xmlns:ds="http://schemas.openxmlformats.org/officeDocument/2006/customXml" ds:itemID="{54164BAA-DB7E-4F09-9314-4FD90A8BF821}">
-  <ds:schemaRefs>
-    <ds:schemaRef ds:uri="http://schemas.microsoft.com/sharepoint/v3/contenttype/forms"/>
-  </ds:schemaRefs>
-</ds:datastoreItem>
-</file>
-
-<file path=customXml/itemProps3.xml><?xml version="1.0" encoding="utf-8"?>
-<ds:datastoreItem xmlns:ds="http://schemas.openxmlformats.org/officeDocument/2006/customXml" ds:itemID="{28FA8244-8982-4BDE-AE0C-11D245FBEDDC}">
-  <ds:schemaRefs>
-    <ds:schemaRef ds:uri="http://schemas.microsoft.com/office/2006/metadata/properties"/>
-    <ds:schemaRef ds:uri="http://schemas.microsoft.com/office/infopath/2007/PartnerControls"/>
-    <ds:schemaRef ds:uri="6f76e8df-8962-4219-9d90-830137f61fba"/>
-  </ds:schemaRefs>
-</ds:datastoreItem>
 </file>
</xml_diff>